<commit_message>
corrected documentation, modified test core for future dev
</commit_message>
<xml_diff>
--- a/Documents/Task 7-2.docx
+++ b/Documents/Task 7-2.docx
@@ -41,7 +41,11 @@
         <w:t>Adam Bubonya – 9986677</w:t>
       </w:r>
     </w:p>
-    <w:p/>
+    <w:p>
+      <w:r>
+        <w:t>Week 1 of Sprint 2</w:t>
+      </w:r>
+    </w:p>
     <w:p>
       <w:pPr>
         <w:pStyle w:val="Heading2"/>
@@ -76,8 +80,16 @@
         <w:rPr>
           <w:rFonts w:ascii="Consolas" w:hAnsi="Consolas"/>
         </w:rPr>
-        <w:t xml:space="preserve"> Feb</w:t>
-      </w:r>
+        <w:t xml:space="preserve"> </w:t>
+      </w:r>
+      <w:r>
+        <w:rPr>
+          <w:rFonts w:ascii="Consolas" w:hAnsi="Consolas"/>
+        </w:rPr>
+        <w:t>Apr</w:t>
+      </w:r>
+      <w:bookmarkStart w:id="0" w:name="_GoBack"/>
+      <w:bookmarkEnd w:id="0"/>
     </w:p>
     <w:p>
       <w:pPr>
@@ -461,7 +473,13 @@
         <w:rPr>
           <w:rFonts w:ascii="Consolas" w:hAnsi="Consolas"/>
         </w:rPr>
-        <w:t xml:space="preserve"> Feb</w:t>
+        <w:t xml:space="preserve"> </w:t>
+      </w:r>
+      <w:r>
+        <w:rPr>
+          <w:rFonts w:ascii="Consolas" w:hAnsi="Consolas"/>
+        </w:rPr>
+        <w:t>Apr</w:t>
       </w:r>
     </w:p>
     <w:p>
@@ -782,7 +800,13 @@
         <w:rPr>
           <w:rFonts w:ascii="Consolas" w:hAnsi="Consolas"/>
         </w:rPr>
-        <w:t>Meeting Minutes as of 26 Feb</w:t>
+        <w:t xml:space="preserve">Meeting Minutes as of 26 </w:t>
+      </w:r>
+      <w:r>
+        <w:rPr>
+          <w:rFonts w:ascii="Consolas" w:hAnsi="Consolas"/>
+        </w:rPr>
+        <w:t>Apr</w:t>
       </w:r>
     </w:p>
     <w:p>
@@ -1088,7 +1112,7 @@
         <w:rPr>
           <w:rFonts w:ascii="Consolas" w:hAnsi="Consolas"/>
         </w:rPr>
-        <w:t xml:space="preserve"> Feb</w:t>
+        <w:t xml:space="preserve"> Apr</w:t>
       </w:r>
     </w:p>
     <w:p>
@@ -1295,13 +1319,7 @@
         <w:rPr>
           <w:rFonts w:ascii="Consolas" w:hAnsi="Consolas"/>
         </w:rPr>
-        <w:t xml:space="preserve"> - </w:t>
-      </w:r>
-      <w:r>
-        <w:rPr>
-          <w:rFonts w:ascii="Consolas" w:hAnsi="Consolas"/>
-        </w:rPr>
-        <w:t>HB to add additional functionality</w:t>
+        <w:t xml:space="preserve"> - HB to add additional functionality</w:t>
       </w:r>
     </w:p>
     <w:p>
@@ -1447,8 +1465,6 @@
       <w:pPr>
         <w:pStyle w:val="Heading2"/>
       </w:pPr>
-      <w:bookmarkStart w:id="0" w:name="_GoBack"/>
-      <w:bookmarkEnd w:id="0"/>
       <w:r>
         <w:lastRenderedPageBreak/>
         <w:t>Repository Changes as of End of Week 1 – Sprint 2</w:t>

</xml_diff>